<commit_message>
added image in hello branch
</commit_message>
<xml_diff>
--- a/git/git.docx
+++ b/git/git.docx
@@ -27,7 +27,7 @@
     </w:p>
     <w:p>
       <w:pPr>
-        <w:pStyle w:val="7"/>
+        <w:pStyle w:val="10"/>
         <w:keepNext w:val="0"/>
         <w:keepLines w:val="0"/>
         <w:widowControl/>
@@ -67,7 +67,7 @@
     </w:p>
     <w:p>
       <w:pPr>
-        <w:pStyle w:val="7"/>
+        <w:pStyle w:val="10"/>
         <w:keepNext w:val="0"/>
         <w:keepLines w:val="0"/>
         <w:widowControl/>
@@ -105,7 +105,7 @@
     </w:p>
     <w:p>
       <w:pPr>
-        <w:pStyle w:val="7"/>
+        <w:pStyle w:val="10"/>
         <w:keepNext w:val="0"/>
         <w:keepLines w:val="0"/>
         <w:widowControl/>
@@ -143,7 +143,7 @@
     </w:p>
     <w:p>
       <w:pPr>
-        <w:pStyle w:val="7"/>
+        <w:pStyle w:val="10"/>
         <w:keepNext w:val="0"/>
         <w:keepLines w:val="0"/>
         <w:widowControl/>
@@ -181,7 +181,7 @@
     </w:p>
     <w:p>
       <w:pPr>
-        <w:pStyle w:val="7"/>
+        <w:pStyle w:val="10"/>
         <w:keepNext w:val="0"/>
         <w:keepLines w:val="0"/>
         <w:widowControl/>
@@ -221,7 +221,7 @@
     </w:p>
     <w:p>
       <w:pPr>
-        <w:pStyle w:val="7"/>
+        <w:pStyle w:val="10"/>
         <w:keepNext w:val="0"/>
         <w:keepLines w:val="0"/>
         <w:widowControl/>
@@ -257,7 +257,7 @@
     </w:p>
     <w:p>
       <w:pPr>
-        <w:pStyle w:val="7"/>
+        <w:pStyle w:val="10"/>
         <w:keepNext w:val="0"/>
         <w:keepLines w:val="0"/>
         <w:widowControl/>
@@ -294,7 +294,7 @@
     </w:p>
     <w:p>
       <w:pPr>
-        <w:pStyle w:val="7"/>
+        <w:pStyle w:val="10"/>
         <w:keepNext w:val="0"/>
         <w:keepLines w:val="0"/>
         <w:widowControl/>
@@ -378,7 +378,7 @@
       </w:r>
       <w:r>
         <w:rPr>
-          <w:rStyle w:val="8"/>
+          <w:rStyle w:val="11"/>
           <w:rFonts w:hint="default" w:ascii="Verdana" w:hAnsi="Verdana" w:cs="Verdana"/>
           <w:b/>
           <w:bCs/>
@@ -409,7 +409,7 @@
       </w:pPr>
       <w:r>
         <w:rPr>
-          <w:rStyle w:val="8"/>
+          <w:rStyle w:val="11"/>
           <w:rFonts w:hint="default" w:ascii="Verdana" w:hAnsi="Verdana" w:cs="Verdana"/>
           <w:b/>
           <w:bCs/>
@@ -468,7 +468,7 @@
       </w:r>
       <w:r>
         <w:rPr>
-          <w:rStyle w:val="8"/>
+          <w:rStyle w:val="11"/>
           <w:rFonts w:hint="default" w:ascii="Verdana" w:hAnsi="Verdana" w:cs="Verdana"/>
           <w:b/>
           <w:bCs/>
@@ -499,7 +499,7 @@
       </w:r>
       <w:r>
         <w:rPr>
-          <w:rStyle w:val="8"/>
+          <w:rStyle w:val="11"/>
           <w:rFonts w:hint="default" w:ascii="Verdana" w:hAnsi="Verdana" w:cs="Verdana"/>
           <w:b/>
           <w:bCs/>
@@ -530,7 +530,7 @@
       </w:pPr>
       <w:r>
         <w:rPr>
-          <w:rStyle w:val="8"/>
+          <w:rStyle w:val="11"/>
           <w:rFonts w:hint="default" w:ascii="Verdana" w:hAnsi="Verdana" w:cs="Verdana"/>
           <w:b/>
           <w:bCs/>
@@ -561,7 +561,7 @@
       </w:r>
       <w:r>
         <w:rPr>
-          <w:rStyle w:val="8"/>
+          <w:rStyle w:val="11"/>
           <w:rFonts w:hint="default" w:ascii="Verdana" w:hAnsi="Verdana" w:cs="Verdana"/>
           <w:b/>
           <w:bCs/>
@@ -606,7 +606,7 @@
       </w:pPr>
       <w:r>
         <w:rPr>
-          <w:rStyle w:val="8"/>
+          <w:rStyle w:val="11"/>
           <w:rFonts w:hint="default" w:ascii="Verdana" w:hAnsi="Verdana" w:cs="Verdana"/>
           <w:b/>
           <w:bCs/>
@@ -651,7 +651,7 @@
       </w:pPr>
       <w:r>
         <w:rPr>
-          <w:rStyle w:val="8"/>
+          <w:rStyle w:val="11"/>
           <w:rFonts w:hint="default" w:ascii="Verdana" w:hAnsi="Verdana" w:cs="Verdana"/>
           <w:b/>
           <w:bCs/>
@@ -952,7 +952,7 @@
           <w:shd w:val="clear" w:fill="FFFFFF"/>
           <w:lang w:val="en-IN"/>
         </w:rPr>
-        <w:t>git configuer user.email “user-email”</w:t>
+        <w:t>git configure user.email “user-email”</w:t>
       </w:r>
     </w:p>
     <w:p>
@@ -1558,7 +1558,7 @@
       </w:r>
       <w:r>
         <w:rPr>
-          <w:rStyle w:val="6"/>
+          <w:rStyle w:val="9"/>
           <w:rFonts w:ascii="Consolas" w:hAnsi="Consolas" w:eastAsia="Consolas" w:cs="Consolas"/>
           <w:i w:val="0"/>
           <w:iCs w:val="0"/>
@@ -1573,7 +1573,7 @@
       </w:r>
       <w:r>
         <w:rPr>
-          <w:rStyle w:val="6"/>
+          <w:rStyle w:val="9"/>
           <w:rFonts w:hint="default" w:ascii="Consolas" w:hAnsi="Consolas" w:eastAsia="Consolas" w:cs="Consolas"/>
           <w:i w:val="0"/>
           <w:iCs w:val="0"/>
@@ -1603,7 +1603,7 @@
       </w:r>
       <w:r>
         <w:rPr>
-          <w:rStyle w:val="6"/>
+          <w:rStyle w:val="9"/>
           <w:rFonts w:hint="default" w:ascii="Consolas" w:hAnsi="Consolas" w:eastAsia="Consolas" w:cs="Consolas"/>
           <w:i w:val="0"/>
           <w:iCs w:val="0"/>
@@ -1715,7 +1715,7 @@
     </w:p>
     <w:p>
       <w:pPr>
-        <w:pStyle w:val="7"/>
+        <w:pStyle w:val="10"/>
         <w:keepNext w:val="0"/>
         <w:keepLines w:val="0"/>
         <w:widowControl/>
@@ -1750,7 +1750,7 @@
       </w:r>
       <w:r>
         <w:rPr>
-          <w:rStyle w:val="6"/>
+          <w:rStyle w:val="9"/>
           <w:rFonts w:ascii="Consolas" w:hAnsi="Consolas" w:eastAsia="Consolas" w:cs="Consolas"/>
           <w:i w:val="0"/>
           <w:iCs w:val="0"/>
@@ -1781,7 +1781,7 @@
     </w:p>
     <w:p>
       <w:pPr>
-        <w:pStyle w:val="7"/>
+        <w:pStyle w:val="10"/>
         <w:keepNext w:val="0"/>
         <w:keepLines w:val="0"/>
         <w:widowControl/>
@@ -1816,7 +1816,7 @@
       </w:r>
       <w:r>
         <w:rPr>
-          <w:rStyle w:val="6"/>
+          <w:rStyle w:val="9"/>
           <w:rFonts w:hint="default" w:ascii="Consolas" w:hAnsi="Consolas" w:eastAsia="Consolas" w:cs="Consolas"/>
           <w:i w:val="0"/>
           <w:iCs w:val="0"/>
@@ -1846,7 +1846,7 @@
       </w:r>
       <w:r>
         <w:rPr>
-          <w:rStyle w:val="8"/>
+          <w:rStyle w:val="11"/>
           <w:rFonts w:hint="default" w:ascii="Verdana" w:hAnsi="Verdana" w:cs="Verdana"/>
           <w:b/>
           <w:bCs/>
@@ -1877,7 +1877,7 @@
       </w:r>
       <w:r>
         <w:rPr>
-          <w:rStyle w:val="8"/>
+          <w:rStyle w:val="11"/>
           <w:rFonts w:hint="default" w:ascii="Verdana" w:hAnsi="Verdana" w:cs="Verdana"/>
           <w:b/>
           <w:bCs/>
@@ -1909,7 +1909,7 @@
     </w:p>
     <w:p>
       <w:pPr>
-        <w:pStyle w:val="7"/>
+        <w:pStyle w:val="10"/>
         <w:keepNext w:val="0"/>
         <w:keepLines w:val="0"/>
         <w:widowControl/>
@@ -1945,7 +1945,7 @@
       </w:r>
       <w:r>
         <w:rPr>
-          <w:rStyle w:val="6"/>
+          <w:rStyle w:val="9"/>
           <w:rFonts w:hint="default" w:ascii="Consolas" w:hAnsi="Consolas" w:eastAsia="Consolas" w:cs="Consolas"/>
           <w:i w:val="0"/>
           <w:iCs w:val="0"/>
@@ -1976,7 +1976,7 @@
     </w:p>
     <w:p>
       <w:pPr>
-        <w:pStyle w:val="7"/>
+        <w:pStyle w:val="10"/>
         <w:keepNext w:val="0"/>
         <w:keepLines w:val="0"/>
         <w:widowControl/>
@@ -2015,7 +2015,7 @@
     </w:p>
     <w:p>
       <w:pPr>
-        <w:pStyle w:val="7"/>
+        <w:pStyle w:val="10"/>
         <w:keepNext w:val="0"/>
         <w:keepLines w:val="0"/>
         <w:widowControl/>
@@ -2068,6 +2068,44 @@
     </w:p>
     <w:p>
       <w:pPr>
+        <w:pStyle w:val="10"/>
+        <w:keepNext w:val="0"/>
+        <w:keepLines w:val="0"/>
+        <w:widowControl/>
+        <w:suppressLineNumbers w:val="0"/>
+        <w:shd w:val="clear" w:fill="FFFFFF"/>
+        <w:spacing w:before="252" w:beforeAutospacing="0" w:after="252" w:afterAutospacing="0"/>
+        <w:ind w:left="0" w:firstLine="0"/>
+        <w:rPr>
+          <w:rFonts w:hint="default" w:ascii="Verdana" w:hAnsi="Verdana" w:cs="Verdana"/>
+          <w:i w:val="0"/>
+          <w:iCs w:val="0"/>
+          <w:caps w:val="0"/>
+          <w:color w:val="000000"/>
+          <w:spacing w:val="0"/>
+          <w:sz w:val="22"/>
+          <w:szCs w:val="22"/>
+          <w:shd w:val="clear" w:fill="FFFFFF"/>
+          <w:lang w:val="en-IN"/>
+        </w:rPr>
+      </w:pPr>
+      <w:r>
+        <w:rPr>
+          <w:rFonts w:hint="default" w:ascii="Verdana" w:hAnsi="Verdana" w:cs="Verdana"/>
+          <w:i w:val="0"/>
+          <w:iCs w:val="0"/>
+          <w:color w:val="000000"/>
+          <w:spacing w:val="0"/>
+          <w:sz w:val="22"/>
+          <w:szCs w:val="22"/>
+          <w:shd w:val="clear" w:fill="FFFFFF"/>
+          <w:lang w:val="en-IN"/>
+        </w:rPr>
+        <w:t>Git log gives the status of all the commits.</w:t>
+      </w:r>
+    </w:p>
+    <w:p>
+      <w:pPr>
         <w:pStyle w:val="2"/>
         <w:keepNext w:val="0"/>
         <w:keepLines w:val="0"/>
@@ -2104,7 +2142,7 @@
     </w:p>
     <w:p>
       <w:pPr>
-        <w:pStyle w:val="7"/>
+        <w:pStyle w:val="10"/>
         <w:keepNext w:val="0"/>
         <w:keepLines w:val="0"/>
         <w:widowControl/>
@@ -2121,6 +2159,8 @@
           <w:spacing w:val="0"/>
           <w:sz w:val="22"/>
           <w:szCs w:val="22"/>
+          <w:shd w:val="clear" w:fill="FFFFFF"/>
+          <w:lang w:val="en-IN"/>
         </w:rPr>
       </w:pPr>
       <w:r>
@@ -2139,7 +2179,7 @@
       </w:r>
       <w:r>
         <w:rPr>
-          <w:rStyle w:val="6"/>
+          <w:rStyle w:val="9"/>
           <w:rFonts w:ascii="Consolas" w:hAnsi="Consolas" w:eastAsia="Consolas" w:cs="Consolas"/>
           <w:i w:val="0"/>
           <w:iCs w:val="0"/>
@@ -2165,14 +2205,27 @@
           <w:szCs w:val="22"/>
           <w:shd w:val="clear" w:fill="FFFFFF"/>
         </w:rPr>
-        <w:t> option will automatically stage every changed, already tracked file.</w:t>
-      </w:r>
-      <w:bookmarkStart w:id="0" w:name="_GoBack"/>
-      <w:bookmarkEnd w:id="0"/>
-    </w:p>
-    <w:p>
-      <w:pPr>
-        <w:pStyle w:val="7"/>
+        <w:t> option will automatically stage every changed, already tracked file</w:t>
+      </w:r>
+      <w:r>
+        <w:rPr>
+          <w:rFonts w:hint="default" w:ascii="Verdana" w:hAnsi="Verdana" w:cs="Verdana"/>
+          <w:i w:val="0"/>
+          <w:iCs w:val="0"/>
+          <w:caps w:val="0"/>
+          <w:color w:val="000000"/>
+          <w:spacing w:val="0"/>
+          <w:sz w:val="22"/>
+          <w:szCs w:val="22"/>
+          <w:shd w:val="clear" w:fill="FFFFFF"/>
+          <w:lang w:val="en-IN"/>
+        </w:rPr>
+        <w:t>.</w:t>
+      </w:r>
+    </w:p>
+    <w:p>
+      <w:pPr>
+        <w:pStyle w:val="10"/>
         <w:keepNext w:val="0"/>
         <w:keepLines w:val="0"/>
         <w:widowControl/>
@@ -2193,6 +2246,432 @@
           <w:lang w:val="en-IN"/>
         </w:rPr>
       </w:pPr>
+      <w:r>
+        <w:rPr>
+          <w:rFonts w:hint="default" w:ascii="Verdana" w:hAnsi="Verdana" w:cs="Verdana"/>
+          <w:i w:val="0"/>
+          <w:iCs w:val="0"/>
+          <w:caps w:val="0"/>
+          <w:color w:val="000000"/>
+          <w:spacing w:val="0"/>
+          <w:sz w:val="22"/>
+          <w:szCs w:val="22"/>
+          <w:shd w:val="clear" w:fill="FFFFFF"/>
+          <w:lang w:val="en-IN"/>
+        </w:rPr>
+        <w:t>git commit -a -m “updated index.html file”</w:t>
+      </w:r>
+    </w:p>
+    <w:p>
+      <w:pPr>
+        <w:keepNext w:val="0"/>
+        <w:keepLines w:val="0"/>
+        <w:widowControl/>
+        <w:numPr>
+          <w:ilvl w:val="0"/>
+          <w:numId w:val="3"/>
+        </w:numPr>
+        <w:suppressLineNumbers w:val="0"/>
+        <w:spacing w:before="360" w:beforeAutospacing="0" w:after="360" w:afterAutospacing="0"/>
+        <w:ind w:left="240" w:right="-480" w:hanging="360"/>
+      </w:pPr>
+      <w:r>
+        <w:rPr>
+          <w:rFonts w:ascii="Verdana" w:hAnsi="Verdana" w:cs="Verdana"/>
+          <w:i w:val="0"/>
+          <w:iCs w:val="0"/>
+          <w:caps w:val="0"/>
+          <w:color w:val="000000"/>
+          <w:spacing w:val="0"/>
+          <w:sz w:val="22"/>
+          <w:szCs w:val="22"/>
+          <w:bdr w:val="none" w:color="auto" w:sz="0" w:space="0"/>
+          <w:shd w:val="clear" w:fill="FFFFCC"/>
+        </w:rPr>
+        <w:t>?? - Untracked files</w:t>
+      </w:r>
+    </w:p>
+    <w:p>
+      <w:pPr>
+        <w:keepNext w:val="0"/>
+        <w:keepLines w:val="0"/>
+        <w:widowControl/>
+        <w:numPr>
+          <w:ilvl w:val="0"/>
+          <w:numId w:val="3"/>
+        </w:numPr>
+        <w:suppressLineNumbers w:val="0"/>
+        <w:spacing w:before="360" w:beforeAutospacing="0" w:after="360" w:afterAutospacing="0"/>
+        <w:ind w:left="240" w:right="-480" w:hanging="360"/>
+      </w:pPr>
+      <w:r>
+        <w:rPr>
+          <w:rFonts w:hint="default" w:ascii="Verdana" w:hAnsi="Verdana" w:cs="Verdana"/>
+          <w:i w:val="0"/>
+          <w:iCs w:val="0"/>
+          <w:caps w:val="0"/>
+          <w:color w:val="000000"/>
+          <w:spacing w:val="0"/>
+          <w:sz w:val="22"/>
+          <w:szCs w:val="22"/>
+          <w:bdr w:val="none" w:color="auto" w:sz="0" w:space="0"/>
+          <w:shd w:val="clear" w:fill="FFFFCC"/>
+        </w:rPr>
+        <w:t>A - Files added to stage</w:t>
+      </w:r>
+    </w:p>
+    <w:p>
+      <w:pPr>
+        <w:keepNext w:val="0"/>
+        <w:keepLines w:val="0"/>
+        <w:widowControl/>
+        <w:numPr>
+          <w:ilvl w:val="0"/>
+          <w:numId w:val="3"/>
+        </w:numPr>
+        <w:suppressLineNumbers w:val="0"/>
+        <w:spacing w:before="360" w:beforeAutospacing="0" w:after="360" w:afterAutospacing="0"/>
+        <w:ind w:left="240" w:right="-480" w:hanging="360"/>
+      </w:pPr>
+      <w:r>
+        <w:rPr>
+          <w:rFonts w:hint="default" w:ascii="Verdana" w:hAnsi="Verdana" w:cs="Verdana"/>
+          <w:i w:val="0"/>
+          <w:iCs w:val="0"/>
+          <w:caps w:val="0"/>
+          <w:color w:val="000000"/>
+          <w:spacing w:val="0"/>
+          <w:sz w:val="22"/>
+          <w:szCs w:val="22"/>
+          <w:bdr w:val="none" w:color="auto" w:sz="0" w:space="0"/>
+          <w:shd w:val="clear" w:fill="FFFFCC"/>
+        </w:rPr>
+        <w:t>M - Modified files</w:t>
+      </w:r>
+    </w:p>
+    <w:p>
+      <w:pPr>
+        <w:keepNext w:val="0"/>
+        <w:keepLines w:val="0"/>
+        <w:widowControl/>
+        <w:numPr>
+          <w:ilvl w:val="0"/>
+          <w:numId w:val="3"/>
+        </w:numPr>
+        <w:suppressLineNumbers w:val="0"/>
+        <w:spacing w:before="360" w:beforeAutospacing="0" w:after="360" w:afterAutospacing="0"/>
+        <w:ind w:left="240" w:right="-480" w:hanging="360"/>
+      </w:pPr>
+      <w:r>
+        <w:rPr>
+          <w:rFonts w:hint="default" w:ascii="Verdana" w:hAnsi="Verdana" w:cs="Verdana"/>
+          <w:i w:val="0"/>
+          <w:iCs w:val="0"/>
+          <w:caps w:val="0"/>
+          <w:color w:val="000000"/>
+          <w:spacing w:val="0"/>
+          <w:sz w:val="22"/>
+          <w:szCs w:val="22"/>
+          <w:bdr w:val="none" w:color="auto" w:sz="0" w:space="0"/>
+          <w:shd w:val="clear" w:fill="FFFFCC"/>
+        </w:rPr>
+        <w:t>D - Deleted files</w:t>
+      </w:r>
+    </w:p>
+    <w:p>
+      <w:pPr>
+        <w:pStyle w:val="10"/>
+        <w:keepNext w:val="0"/>
+        <w:keepLines w:val="0"/>
+        <w:widowControl/>
+        <w:suppressLineNumbers w:val="0"/>
+        <w:shd w:val="clear" w:fill="FFFFFF"/>
+        <w:spacing w:before="252" w:beforeAutospacing="0" w:after="252" w:afterAutospacing="0"/>
+        <w:ind w:left="0" w:firstLine="0"/>
+        <w:rPr>
+          <w:rFonts w:hint="default" w:ascii="Verdana" w:hAnsi="Verdana" w:cs="Verdana"/>
+          <w:b/>
+          <w:bCs/>
+          <w:i w:val="0"/>
+          <w:iCs w:val="0"/>
+          <w:caps w:val="0"/>
+          <w:color w:val="000000"/>
+          <w:spacing w:val="0"/>
+          <w:sz w:val="22"/>
+          <w:szCs w:val="22"/>
+          <w:shd w:val="clear" w:fill="FFFFFF"/>
+          <w:lang w:val="en-IN"/>
+        </w:rPr>
+      </w:pPr>
+      <w:r>
+        <w:rPr>
+          <w:rFonts w:hint="default" w:ascii="Verdana" w:hAnsi="Verdana" w:cs="Verdana"/>
+          <w:b/>
+          <w:bCs/>
+          <w:i w:val="0"/>
+          <w:iCs w:val="0"/>
+          <w:caps w:val="0"/>
+          <w:color w:val="000000"/>
+          <w:spacing w:val="0"/>
+          <w:sz w:val="22"/>
+          <w:szCs w:val="22"/>
+          <w:shd w:val="clear" w:fill="FFFFFF"/>
+          <w:lang w:val="en-IN"/>
+        </w:rPr>
+        <w:t>Git help</w:t>
+      </w:r>
+    </w:p>
+    <w:p>
+      <w:pPr>
+        <w:pStyle w:val="10"/>
+        <w:keepNext w:val="0"/>
+        <w:keepLines w:val="0"/>
+        <w:widowControl/>
+        <w:suppressLineNumbers w:val="0"/>
+        <w:shd w:val="clear" w:fill="FFFFFF"/>
+        <w:spacing w:before="252" w:beforeAutospacing="0" w:after="252" w:afterAutospacing="0"/>
+        <w:ind w:left="0" w:firstLine="0"/>
+        <w:rPr>
+          <w:rFonts w:ascii="Verdana" w:hAnsi="Verdana" w:cs="Verdana"/>
+          <w:i w:val="0"/>
+          <w:iCs w:val="0"/>
+          <w:caps w:val="0"/>
+          <w:color w:val="000000"/>
+          <w:spacing w:val="0"/>
+          <w:sz w:val="22"/>
+          <w:szCs w:val="22"/>
+        </w:rPr>
+      </w:pPr>
+      <w:r>
+        <w:rPr>
+          <w:rFonts w:hint="default" w:ascii="Verdana" w:hAnsi="Verdana" w:cs="Verdana"/>
+          <w:i w:val="0"/>
+          <w:iCs w:val="0"/>
+          <w:caps w:val="0"/>
+          <w:color w:val="000000"/>
+          <w:spacing w:val="0"/>
+          <w:sz w:val="22"/>
+          <w:szCs w:val="22"/>
+          <w:shd w:val="clear" w:fill="FFFFFF"/>
+        </w:rPr>
+        <w:t>If you are having trouble remembering commands or options for commands, you can use Git </w:t>
+      </w:r>
+      <w:r>
+        <w:rPr>
+          <w:rStyle w:val="9"/>
+          <w:rFonts w:ascii="Consolas" w:hAnsi="Consolas" w:eastAsia="Consolas" w:cs="Consolas"/>
+          <w:i w:val="0"/>
+          <w:iCs w:val="0"/>
+          <w:caps w:val="0"/>
+          <w:color w:val="DC143C"/>
+          <w:spacing w:val="0"/>
+          <w:sz w:val="23"/>
+          <w:szCs w:val="23"/>
+          <w:bdr w:val="none" w:color="auto" w:sz="0" w:space="0"/>
+          <w:shd w:val="clear" w:fill="FFFFFF"/>
+        </w:rPr>
+        <w:t>help</w:t>
+      </w:r>
+      <w:r>
+        <w:rPr>
+          <w:rFonts w:hint="default" w:ascii="Verdana" w:hAnsi="Verdana" w:cs="Verdana"/>
+          <w:i w:val="0"/>
+          <w:iCs w:val="0"/>
+          <w:caps w:val="0"/>
+          <w:color w:val="000000"/>
+          <w:spacing w:val="0"/>
+          <w:sz w:val="22"/>
+          <w:szCs w:val="22"/>
+          <w:shd w:val="clear" w:fill="FFFFFF"/>
+        </w:rPr>
+        <w:t>.</w:t>
+      </w:r>
+    </w:p>
+    <w:p>
+      <w:pPr>
+        <w:pStyle w:val="10"/>
+        <w:keepNext w:val="0"/>
+        <w:keepLines w:val="0"/>
+        <w:widowControl/>
+        <w:suppressLineNumbers w:val="0"/>
+        <w:shd w:val="clear" w:fill="FFFFFF"/>
+        <w:spacing w:before="252" w:beforeAutospacing="0" w:after="252" w:afterAutospacing="0"/>
+        <w:ind w:left="0" w:firstLine="0"/>
+        <w:rPr>
+          <w:rFonts w:hint="default" w:ascii="Verdana" w:hAnsi="Verdana" w:cs="Verdana"/>
+          <w:i w:val="0"/>
+          <w:iCs w:val="0"/>
+          <w:caps w:val="0"/>
+          <w:color w:val="000000"/>
+          <w:spacing w:val="0"/>
+          <w:sz w:val="22"/>
+          <w:szCs w:val="22"/>
+        </w:rPr>
+      </w:pPr>
+      <w:r>
+        <w:rPr>
+          <w:rFonts w:hint="default" w:ascii="Verdana" w:hAnsi="Verdana" w:cs="Verdana"/>
+          <w:i w:val="0"/>
+          <w:iCs w:val="0"/>
+          <w:caps w:val="0"/>
+          <w:color w:val="000000"/>
+          <w:spacing w:val="0"/>
+          <w:sz w:val="22"/>
+          <w:szCs w:val="22"/>
+          <w:shd w:val="clear" w:fill="FFFFFF"/>
+        </w:rPr>
+        <w:t>There are a couple of different ways you can use the </w:t>
+      </w:r>
+      <w:r>
+        <w:rPr>
+          <w:rStyle w:val="9"/>
+          <w:rFonts w:hint="default" w:ascii="Consolas" w:hAnsi="Consolas" w:eastAsia="Consolas" w:cs="Consolas"/>
+          <w:i w:val="0"/>
+          <w:iCs w:val="0"/>
+          <w:caps w:val="0"/>
+          <w:color w:val="DC143C"/>
+          <w:spacing w:val="0"/>
+          <w:sz w:val="23"/>
+          <w:szCs w:val="23"/>
+          <w:bdr w:val="none" w:color="auto" w:sz="0" w:space="0"/>
+          <w:shd w:val="clear" w:fill="FFFFFF"/>
+        </w:rPr>
+        <w:t>help</w:t>
+      </w:r>
+      <w:r>
+        <w:rPr>
+          <w:rFonts w:hint="default" w:ascii="Verdana" w:hAnsi="Verdana" w:cs="Verdana"/>
+          <w:i w:val="0"/>
+          <w:iCs w:val="0"/>
+          <w:caps w:val="0"/>
+          <w:color w:val="000000"/>
+          <w:spacing w:val="0"/>
+          <w:sz w:val="22"/>
+          <w:szCs w:val="22"/>
+          <w:shd w:val="clear" w:fill="FFFFFF"/>
+        </w:rPr>
+        <w:t> command in command line:</w:t>
+      </w:r>
+    </w:p>
+    <w:p>
+      <w:pPr>
+        <w:keepNext w:val="0"/>
+        <w:keepLines w:val="0"/>
+        <w:widowControl/>
+        <w:numPr>
+          <w:ilvl w:val="0"/>
+          <w:numId w:val="4"/>
+        </w:numPr>
+        <w:suppressLineNumbers w:val="0"/>
+        <w:spacing w:before="0" w:beforeAutospacing="1" w:after="0" w:afterAutospacing="1"/>
+        <w:ind w:left="720" w:hanging="360"/>
+      </w:pPr>
+      <w:r>
+        <w:rPr>
+          <w:rStyle w:val="9"/>
+          <w:rFonts w:hint="default" w:ascii="Consolas" w:hAnsi="Consolas" w:eastAsia="Consolas" w:cs="Consolas"/>
+          <w:i w:val="0"/>
+          <w:iCs w:val="0"/>
+          <w:caps w:val="0"/>
+          <w:color w:val="DC143C"/>
+          <w:spacing w:val="0"/>
+          <w:sz w:val="23"/>
+          <w:szCs w:val="23"/>
+          <w:bdr w:val="none" w:color="auto" w:sz="0" w:space="0"/>
+          <w:shd w:val="clear" w:fill="FFFFFF"/>
+        </w:rPr>
+        <w:t>git </w:t>
+      </w:r>
+      <w:r>
+        <w:rPr>
+          <w:rStyle w:val="6"/>
+          <w:rFonts w:hint="default" w:ascii="Consolas" w:hAnsi="Consolas" w:eastAsia="Consolas" w:cs="Consolas"/>
+          <w:i w:val="0"/>
+          <w:iCs w:val="0"/>
+          <w:caps w:val="0"/>
+          <w:color w:val="DC143C"/>
+          <w:spacing w:val="0"/>
+          <w:sz w:val="23"/>
+          <w:szCs w:val="23"/>
+          <w:bdr w:val="none" w:color="auto" w:sz="0" w:space="0"/>
+          <w:shd w:val="clear" w:fill="FFFFFF"/>
+        </w:rPr>
+        <w:t>command</w:t>
+      </w:r>
+      <w:r>
+        <w:rPr>
+          <w:rStyle w:val="9"/>
+          <w:rFonts w:hint="default" w:ascii="Consolas" w:hAnsi="Consolas" w:eastAsia="Consolas" w:cs="Consolas"/>
+          <w:i w:val="0"/>
+          <w:iCs w:val="0"/>
+          <w:caps w:val="0"/>
+          <w:color w:val="DC143C"/>
+          <w:spacing w:val="0"/>
+          <w:sz w:val="23"/>
+          <w:szCs w:val="23"/>
+          <w:bdr w:val="none" w:color="auto" w:sz="0" w:space="0"/>
+          <w:shd w:val="clear" w:fill="FFFFFF"/>
+        </w:rPr>
+        <w:t> -help</w:t>
+      </w:r>
+      <w:r>
+        <w:rPr>
+          <w:rFonts w:hint="default" w:ascii="Verdana" w:hAnsi="Verdana" w:cs="Verdana"/>
+          <w:i w:val="0"/>
+          <w:iCs w:val="0"/>
+          <w:caps w:val="0"/>
+          <w:color w:val="000000"/>
+          <w:spacing w:val="0"/>
+          <w:sz w:val="22"/>
+          <w:szCs w:val="22"/>
+          <w:shd w:val="clear" w:fill="FFFFFF"/>
+        </w:rPr>
+        <w:t> -  See all the available options for the specific command</w:t>
+      </w:r>
+    </w:p>
+    <w:p>
+      <w:pPr>
+        <w:keepNext w:val="0"/>
+        <w:keepLines w:val="0"/>
+        <w:widowControl/>
+        <w:numPr>
+          <w:ilvl w:val="0"/>
+          <w:numId w:val="4"/>
+        </w:numPr>
+        <w:suppressLineNumbers w:val="0"/>
+        <w:spacing w:before="0" w:beforeAutospacing="1" w:after="0" w:afterAutospacing="1"/>
+        <w:ind w:left="720" w:hanging="360"/>
+      </w:pPr>
+      <w:r>
+        <w:rPr>
+          <w:rStyle w:val="9"/>
+          <w:rFonts w:hint="default" w:ascii="Consolas" w:hAnsi="Consolas" w:eastAsia="Consolas" w:cs="Consolas"/>
+          <w:i w:val="0"/>
+          <w:iCs w:val="0"/>
+          <w:caps w:val="0"/>
+          <w:color w:val="DC143C"/>
+          <w:spacing w:val="0"/>
+          <w:sz w:val="23"/>
+          <w:szCs w:val="23"/>
+          <w:bdr w:val="none" w:color="auto" w:sz="0" w:space="0"/>
+          <w:shd w:val="clear" w:fill="FFFFFF"/>
+        </w:rPr>
+        <w:t>git help --all</w:t>
+      </w:r>
+      <w:r>
+        <w:rPr>
+          <w:rFonts w:hint="default" w:ascii="Verdana" w:hAnsi="Verdana" w:cs="Verdana"/>
+          <w:i w:val="0"/>
+          <w:iCs w:val="0"/>
+          <w:caps w:val="0"/>
+          <w:color w:val="000000"/>
+          <w:spacing w:val="0"/>
+          <w:sz w:val="22"/>
+          <w:szCs w:val="22"/>
+          <w:shd w:val="clear" w:fill="FFFFFF"/>
+        </w:rPr>
+        <w:t> -  See all possible commands</w:t>
+      </w:r>
     </w:p>
     <w:p>
       <w:pPr>
@@ -2205,6 +2684,497 @@
         <w:suppressLineNumbers w:val="0"/>
         <w:spacing w:before="0" w:beforeAutospacing="1" w:after="0" w:afterAutospacing="1"/>
         <w:rPr>
+          <w:rFonts w:hint="default"/>
+          <w:b/>
+          <w:bCs/>
+          <w:lang w:val="en-IN"/>
+        </w:rPr>
+      </w:pPr>
+    </w:p>
+    <w:p>
+      <w:pPr>
+        <w:pStyle w:val="10"/>
+        <w:keepNext w:val="0"/>
+        <w:keepLines w:val="0"/>
+        <w:widowControl/>
+        <w:suppressLineNumbers w:val="0"/>
+        <w:shd w:val="clear" w:fill="FFFFFF"/>
+        <w:spacing w:before="252" w:beforeAutospacing="0" w:after="252" w:afterAutospacing="0"/>
+        <w:ind w:left="0" w:firstLine="0"/>
+        <w:rPr>
+          <w:rFonts w:hint="default" w:ascii="Verdana" w:hAnsi="Verdana" w:cs="Verdana"/>
+          <w:b/>
+          <w:bCs/>
+          <w:i w:val="0"/>
+          <w:iCs w:val="0"/>
+          <w:caps w:val="0"/>
+          <w:color w:val="000000"/>
+          <w:spacing w:val="0"/>
+          <w:sz w:val="22"/>
+          <w:szCs w:val="22"/>
+          <w:shd w:val="clear" w:fill="FFFFFF"/>
+          <w:lang w:val="en-IN"/>
+        </w:rPr>
+      </w:pPr>
+      <w:r>
+        <w:rPr>
+          <w:rFonts w:hint="default" w:ascii="Verdana" w:hAnsi="Verdana" w:cs="Verdana"/>
+          <w:b/>
+          <w:bCs/>
+          <w:i w:val="0"/>
+          <w:iCs w:val="0"/>
+          <w:caps w:val="0"/>
+          <w:color w:val="000000"/>
+          <w:spacing w:val="0"/>
+          <w:sz w:val="22"/>
+          <w:szCs w:val="22"/>
+          <w:shd w:val="clear" w:fill="FFFFFF"/>
+          <w:lang w:val="en-IN"/>
+        </w:rPr>
+        <w:t>Git branch</w:t>
+      </w:r>
+    </w:p>
+    <w:p>
+      <w:pPr>
+        <w:pStyle w:val="10"/>
+        <w:keepNext w:val="0"/>
+        <w:keepLines w:val="0"/>
+        <w:widowControl/>
+        <w:suppressLineNumbers w:val="0"/>
+        <w:shd w:val="clear" w:fill="FFFFFF"/>
+        <w:spacing w:before="252" w:beforeAutospacing="0" w:after="252" w:afterAutospacing="0"/>
+        <w:ind w:left="0" w:firstLine="0"/>
+        <w:rPr>
+          <w:rFonts w:ascii="Verdana" w:hAnsi="Verdana" w:cs="Verdana"/>
+          <w:i w:val="0"/>
+          <w:iCs w:val="0"/>
+          <w:caps w:val="0"/>
+          <w:color w:val="000000"/>
+          <w:spacing w:val="0"/>
+          <w:sz w:val="22"/>
+          <w:szCs w:val="22"/>
+        </w:rPr>
+      </w:pPr>
+      <w:r>
+        <w:rPr>
+          <w:rFonts w:hint="default" w:ascii="Verdana" w:hAnsi="Verdana" w:cs="Verdana"/>
+          <w:i w:val="0"/>
+          <w:iCs w:val="0"/>
+          <w:caps w:val="0"/>
+          <w:color w:val="000000"/>
+          <w:spacing w:val="0"/>
+          <w:sz w:val="22"/>
+          <w:szCs w:val="22"/>
+          <w:shd w:val="clear" w:fill="FFFFFF"/>
+        </w:rPr>
+        <w:t>Let add some new features to our </w:t>
+      </w:r>
+      <w:r>
+        <w:rPr>
+          <w:rStyle w:val="9"/>
+          <w:rFonts w:ascii="Consolas" w:hAnsi="Consolas" w:eastAsia="Consolas" w:cs="Consolas"/>
+          <w:i w:val="0"/>
+          <w:iCs w:val="0"/>
+          <w:caps w:val="0"/>
+          <w:color w:val="DC143C"/>
+          <w:spacing w:val="0"/>
+          <w:sz w:val="23"/>
+          <w:szCs w:val="23"/>
+          <w:bdr w:val="none" w:color="auto" w:sz="0" w:space="0"/>
+          <w:shd w:val="clear" w:fill="FFFFFF"/>
+        </w:rPr>
+        <w:t>index.html</w:t>
+      </w:r>
+      <w:r>
+        <w:rPr>
+          <w:rFonts w:hint="default" w:ascii="Verdana" w:hAnsi="Verdana" w:cs="Verdana"/>
+          <w:i w:val="0"/>
+          <w:iCs w:val="0"/>
+          <w:caps w:val="0"/>
+          <w:color w:val="000000"/>
+          <w:spacing w:val="0"/>
+          <w:sz w:val="22"/>
+          <w:szCs w:val="22"/>
+          <w:shd w:val="clear" w:fill="FFFFFF"/>
+        </w:rPr>
+        <w:t> page.</w:t>
+      </w:r>
+    </w:p>
+    <w:p>
+      <w:pPr>
+        <w:pStyle w:val="10"/>
+        <w:keepNext w:val="0"/>
+        <w:keepLines w:val="0"/>
+        <w:widowControl/>
+        <w:suppressLineNumbers w:val="0"/>
+        <w:shd w:val="clear" w:fill="FFFFFF"/>
+        <w:spacing w:before="252" w:beforeAutospacing="0" w:after="252" w:afterAutospacing="0"/>
+        <w:ind w:left="0" w:firstLine="0"/>
+        <w:rPr>
+          <w:rFonts w:hint="default" w:ascii="Verdana" w:hAnsi="Verdana" w:cs="Verdana"/>
+          <w:i w:val="0"/>
+          <w:iCs w:val="0"/>
+          <w:caps w:val="0"/>
+          <w:color w:val="000000"/>
+          <w:spacing w:val="0"/>
+          <w:sz w:val="22"/>
+          <w:szCs w:val="22"/>
+        </w:rPr>
+      </w:pPr>
+      <w:r>
+        <w:rPr>
+          <w:rFonts w:hint="default" w:ascii="Verdana" w:hAnsi="Verdana" w:cs="Verdana"/>
+          <w:i w:val="0"/>
+          <w:iCs w:val="0"/>
+          <w:caps w:val="0"/>
+          <w:color w:val="000000"/>
+          <w:spacing w:val="0"/>
+          <w:sz w:val="22"/>
+          <w:szCs w:val="22"/>
+          <w:shd w:val="clear" w:fill="FFFFFF"/>
+        </w:rPr>
+        <w:t>We are working in our local repository, and we do not want to disturb or possibly wreck the main project.</w:t>
+      </w:r>
+    </w:p>
+    <w:p>
+      <w:pPr>
+        <w:pStyle w:val="10"/>
+        <w:keepNext w:val="0"/>
+        <w:keepLines w:val="0"/>
+        <w:widowControl/>
+        <w:suppressLineNumbers w:val="0"/>
+        <w:shd w:val="clear" w:fill="FFFFFF"/>
+        <w:spacing w:before="252" w:beforeAutospacing="0" w:after="252" w:afterAutospacing="0"/>
+        <w:ind w:left="0" w:firstLine="0"/>
+        <w:rPr>
+          <w:rFonts w:hint="default" w:ascii="Verdana" w:hAnsi="Verdana" w:cs="Verdana"/>
+          <w:b w:val="0"/>
+          <w:bCs w:val="0"/>
+          <w:i w:val="0"/>
+          <w:iCs w:val="0"/>
+          <w:caps w:val="0"/>
+          <w:color w:val="000000"/>
+          <w:spacing w:val="0"/>
+          <w:sz w:val="22"/>
+          <w:szCs w:val="22"/>
+          <w:shd w:val="clear" w:fill="FFFFFF"/>
+        </w:rPr>
+      </w:pPr>
+      <w:r>
+        <w:rPr>
+          <w:rFonts w:hint="default" w:ascii="Verdana" w:hAnsi="Verdana" w:cs="Verdana"/>
+          <w:i w:val="0"/>
+          <w:iCs w:val="0"/>
+          <w:caps w:val="0"/>
+          <w:color w:val="000000"/>
+          <w:spacing w:val="0"/>
+          <w:sz w:val="22"/>
+          <w:szCs w:val="22"/>
+          <w:shd w:val="clear" w:fill="FFFFFF"/>
+        </w:rPr>
+        <w:t>So we create a new </w:t>
+      </w:r>
+      <w:r>
+        <w:rPr>
+          <w:rStyle w:val="9"/>
+          <w:rFonts w:hint="default" w:ascii="Consolas" w:hAnsi="Consolas" w:eastAsia="Consolas" w:cs="Consolas"/>
+          <w:i w:val="0"/>
+          <w:iCs w:val="0"/>
+          <w:caps w:val="0"/>
+          <w:color w:val="DC143C"/>
+          <w:spacing w:val="0"/>
+          <w:sz w:val="23"/>
+          <w:szCs w:val="23"/>
+          <w:bdr w:val="none" w:color="auto" w:sz="0" w:space="0"/>
+          <w:shd w:val="clear" w:fill="FFFFFF"/>
+        </w:rPr>
+        <w:t>branch</w:t>
+      </w:r>
+      <w:r>
+        <w:rPr>
+          <w:rFonts w:hint="default" w:ascii="Verdana" w:hAnsi="Verdana" w:cs="Verdana"/>
+          <w:i w:val="0"/>
+          <w:iCs w:val="0"/>
+          <w:caps w:val="0"/>
+          <w:color w:val="000000"/>
+          <w:spacing w:val="0"/>
+          <w:sz w:val="22"/>
+          <w:szCs w:val="22"/>
+          <w:shd w:val="clear" w:fill="FFFFFF"/>
+        </w:rPr>
+        <w:t>:</w:t>
+      </w:r>
+    </w:p>
+    <w:p>
+      <w:pPr>
+        <w:pStyle w:val="10"/>
+        <w:keepNext w:val="0"/>
+        <w:keepLines w:val="0"/>
+        <w:widowControl/>
+        <w:suppressLineNumbers w:val="0"/>
+        <w:shd w:val="clear" w:fill="FFFFFF"/>
+        <w:spacing w:before="252" w:beforeAutospacing="0" w:after="252" w:afterAutospacing="0"/>
+        <w:ind w:left="0" w:firstLine="0"/>
+        <w:rPr>
+          <w:rFonts w:hint="default" w:ascii="Verdana" w:hAnsi="Verdana" w:cs="Verdana"/>
+          <w:b w:val="0"/>
+          <w:bCs w:val="0"/>
+          <w:i w:val="0"/>
+          <w:iCs w:val="0"/>
+          <w:caps w:val="0"/>
+          <w:color w:val="000000"/>
+          <w:spacing w:val="0"/>
+          <w:sz w:val="22"/>
+          <w:szCs w:val="22"/>
+          <w:shd w:val="clear" w:fill="FFFFFF"/>
+          <w:lang w:val="en-IN"/>
+        </w:rPr>
+      </w:pPr>
+      <w:r>
+        <w:rPr>
+          <w:rFonts w:hint="default" w:ascii="Verdana" w:hAnsi="Verdana" w:cs="Verdana"/>
+          <w:b w:val="0"/>
+          <w:bCs w:val="0"/>
+          <w:i w:val="0"/>
+          <w:iCs w:val="0"/>
+          <w:caps w:val="0"/>
+          <w:color w:val="000000"/>
+          <w:spacing w:val="0"/>
+          <w:sz w:val="22"/>
+          <w:szCs w:val="22"/>
+          <w:shd w:val="clear" w:fill="FFFFFF"/>
+          <w:lang w:val="en-IN"/>
+        </w:rPr>
+        <w:t>git branch “hello”</w:t>
+      </w:r>
+    </w:p>
+    <w:p>
+      <w:pPr>
+        <w:pStyle w:val="10"/>
+        <w:keepNext w:val="0"/>
+        <w:keepLines w:val="0"/>
+        <w:widowControl/>
+        <w:suppressLineNumbers w:val="0"/>
+        <w:shd w:val="clear" w:fill="FFFFFF"/>
+        <w:spacing w:before="252" w:beforeAutospacing="0" w:after="252" w:afterAutospacing="0"/>
+        <w:ind w:left="0" w:firstLine="0"/>
+        <w:rPr>
+          <w:rFonts w:hint="default" w:ascii="Verdana" w:hAnsi="Verdana" w:cs="Verdana"/>
+          <w:b w:val="0"/>
+          <w:bCs w:val="0"/>
+          <w:i w:val="0"/>
+          <w:iCs w:val="0"/>
+          <w:caps w:val="0"/>
+          <w:color w:val="000000"/>
+          <w:spacing w:val="0"/>
+          <w:sz w:val="22"/>
+          <w:szCs w:val="22"/>
+          <w:shd w:val="clear" w:fill="FFFFFF"/>
+          <w:lang w:val="en-IN"/>
+        </w:rPr>
+      </w:pPr>
+      <w:r>
+        <w:rPr>
+          <w:rFonts w:hint="default" w:ascii="Verdana" w:hAnsi="Verdana" w:cs="Verdana"/>
+          <w:b w:val="0"/>
+          <w:bCs w:val="0"/>
+          <w:i w:val="0"/>
+          <w:iCs w:val="0"/>
+          <w:caps w:val="0"/>
+          <w:color w:val="000000"/>
+          <w:spacing w:val="0"/>
+          <w:sz w:val="22"/>
+          <w:szCs w:val="22"/>
+          <w:shd w:val="clear" w:fill="FFFFFF"/>
+          <w:lang w:val="en-IN"/>
+        </w:rPr>
+        <w:t>it can be verified by using git branch command</w:t>
+      </w:r>
+    </w:p>
+    <w:p>
+      <w:pPr>
+        <w:pStyle w:val="10"/>
+        <w:keepNext w:val="0"/>
+        <w:keepLines w:val="0"/>
+        <w:widowControl/>
+        <w:suppressLineNumbers w:val="0"/>
+        <w:shd w:val="clear" w:fill="FFFFFF"/>
+        <w:spacing w:before="252" w:beforeAutospacing="0" w:after="252" w:afterAutospacing="0"/>
+        <w:ind w:left="0" w:firstLine="0"/>
+        <w:rPr>
+          <w:rFonts w:hint="default" w:ascii="Verdana" w:hAnsi="Verdana" w:cs="Verdana"/>
+          <w:b w:val="0"/>
+          <w:bCs w:val="0"/>
+          <w:i w:val="0"/>
+          <w:iCs w:val="0"/>
+          <w:caps w:val="0"/>
+          <w:color w:val="000000"/>
+          <w:spacing w:val="0"/>
+          <w:sz w:val="22"/>
+          <w:szCs w:val="22"/>
+          <w:shd w:val="clear" w:fill="FFFFFF"/>
+          <w:lang w:val="en-IN"/>
+        </w:rPr>
+      </w:pPr>
+      <w:r>
+        <w:rPr>
+          <w:rFonts w:hint="default" w:ascii="Verdana" w:hAnsi="Verdana" w:cs="Verdana"/>
+          <w:b w:val="0"/>
+          <w:bCs w:val="0"/>
+          <w:i w:val="0"/>
+          <w:iCs w:val="0"/>
+          <w:caps w:val="0"/>
+          <w:color w:val="000000"/>
+          <w:spacing w:val="0"/>
+          <w:sz w:val="22"/>
+          <w:szCs w:val="22"/>
+          <w:shd w:val="clear" w:fill="FFFFFF"/>
+          <w:lang w:val="en-IN"/>
+        </w:rPr>
+        <w:t>git checkout “branch name” changes the current working branch</w:t>
+      </w:r>
+    </w:p>
+    <w:p>
+      <w:pPr>
+        <w:pStyle w:val="10"/>
+        <w:keepNext w:val="0"/>
+        <w:keepLines w:val="0"/>
+        <w:widowControl/>
+        <w:suppressLineNumbers w:val="0"/>
+        <w:shd w:val="clear" w:fill="FFFFFF"/>
+        <w:spacing w:before="252" w:beforeAutospacing="0" w:after="252" w:afterAutospacing="0"/>
+        <w:ind w:left="0" w:firstLine="0"/>
+        <w:rPr>
+          <w:rFonts w:hint="default" w:ascii="Verdana" w:hAnsi="Verdana" w:cs="Verdana"/>
+          <w:b w:val="0"/>
+          <w:bCs w:val="0"/>
+          <w:i w:val="0"/>
+          <w:iCs w:val="0"/>
+          <w:caps w:val="0"/>
+          <w:color w:val="000000"/>
+          <w:spacing w:val="0"/>
+          <w:sz w:val="22"/>
+          <w:szCs w:val="22"/>
+          <w:shd w:val="clear" w:fill="FFFFFF"/>
+          <w:lang w:val="en-IN"/>
+        </w:rPr>
+      </w:pPr>
+      <w:r>
+        <w:rPr>
+          <w:rFonts w:hint="default" w:ascii="Verdana" w:hAnsi="Verdana" w:cs="Verdana"/>
+          <w:b w:val="0"/>
+          <w:bCs w:val="0"/>
+          <w:i w:val="0"/>
+          <w:iCs w:val="0"/>
+          <w:caps w:val="0"/>
+          <w:color w:val="000000"/>
+          <w:spacing w:val="0"/>
+          <w:sz w:val="22"/>
+          <w:szCs w:val="22"/>
+          <w:shd w:val="clear" w:fill="FFFFFF"/>
+          <w:lang w:val="en-IN"/>
+        </w:rPr>
+        <w:t xml:space="preserve">Now we have moved to a different branch Let us add some changes to the </w:t>
+      </w:r>
+    </w:p>
+    <w:p>
+      <w:pPr>
+        <w:pStyle w:val="10"/>
+        <w:keepNext w:val="0"/>
+        <w:keepLines w:val="0"/>
+        <w:widowControl/>
+        <w:suppressLineNumbers w:val="0"/>
+        <w:shd w:val="clear" w:fill="FFFFFF"/>
+        <w:spacing w:before="252" w:beforeAutospacing="0" w:after="252" w:afterAutospacing="0"/>
+        <w:ind w:left="0" w:firstLine="0"/>
+        <w:rPr>
+          <w:rFonts w:hint="default" w:ascii="Verdana" w:hAnsi="Verdana" w:cs="Verdana"/>
+          <w:b w:val="0"/>
+          <w:bCs w:val="0"/>
+          <w:i w:val="0"/>
+          <w:iCs w:val="0"/>
+          <w:caps w:val="0"/>
+          <w:color w:val="000000"/>
+          <w:spacing w:val="0"/>
+          <w:sz w:val="22"/>
+          <w:szCs w:val="22"/>
+          <w:shd w:val="clear" w:fill="FFFFFF"/>
+          <w:lang w:val="en-IN"/>
+        </w:rPr>
+      </w:pPr>
+      <w:r>
+        <w:rPr>
+          <w:rFonts w:hint="default" w:ascii="Verdana" w:hAnsi="Verdana" w:cs="Verdana"/>
+          <w:b w:val="0"/>
+          <w:bCs w:val="0"/>
+          <w:i w:val="0"/>
+          <w:iCs w:val="0"/>
+          <w:color w:val="000000"/>
+          <w:spacing w:val="0"/>
+          <w:sz w:val="22"/>
+          <w:szCs w:val="22"/>
+          <w:shd w:val="clear" w:fill="FFFFFF"/>
+          <w:lang w:val="en-IN"/>
+        </w:rPr>
+        <w:t>I</w:t>
+      </w:r>
+      <w:r>
+        <w:rPr>
+          <w:rFonts w:hint="default" w:ascii="Verdana" w:hAnsi="Verdana" w:cs="Verdana"/>
+          <w:b w:val="0"/>
+          <w:bCs w:val="0"/>
+          <w:i w:val="0"/>
+          <w:iCs w:val="0"/>
+          <w:caps w:val="0"/>
+          <w:color w:val="000000"/>
+          <w:spacing w:val="0"/>
+          <w:sz w:val="22"/>
+          <w:szCs w:val="22"/>
+          <w:shd w:val="clear" w:fill="FFFFFF"/>
+          <w:lang w:val="en-IN"/>
+        </w:rPr>
+        <w:t>ndex.html file.</w:t>
+      </w:r>
+      <w:bookmarkStart w:id="0" w:name="_GoBack"/>
+      <w:bookmarkEnd w:id="0"/>
+    </w:p>
+    <w:p>
+      <w:pPr>
+        <w:pStyle w:val="10"/>
+        <w:keepNext w:val="0"/>
+        <w:keepLines w:val="0"/>
+        <w:widowControl/>
+        <w:suppressLineNumbers w:val="0"/>
+        <w:shd w:val="clear" w:fill="FFFFFF"/>
+        <w:spacing w:before="252" w:beforeAutospacing="0" w:after="252" w:afterAutospacing="0"/>
+        <w:ind w:left="0" w:firstLine="0"/>
+        <w:rPr>
+          <w:rFonts w:hint="default" w:ascii="Verdana" w:hAnsi="Verdana" w:cs="Verdana"/>
+          <w:b w:val="0"/>
+          <w:bCs w:val="0"/>
+          <w:i w:val="0"/>
+          <w:iCs w:val="0"/>
+          <w:caps w:val="0"/>
+          <w:color w:val="000000"/>
+          <w:spacing w:val="0"/>
+          <w:sz w:val="22"/>
+          <w:szCs w:val="22"/>
+          <w:shd w:val="clear" w:fill="FFFFFF"/>
+          <w:lang w:val="en-IN"/>
+        </w:rPr>
+      </w:pPr>
+    </w:p>
+    <w:p>
+      <w:pPr>
+        <w:keepNext w:val="0"/>
+        <w:keepLines w:val="0"/>
+        <w:widowControl/>
+        <w:numPr>
+          <w:numId w:val="0"/>
+        </w:numPr>
+        <w:suppressLineNumbers w:val="0"/>
+        <w:spacing w:before="0" w:beforeAutospacing="1" w:after="0" w:afterAutospacing="1"/>
+        <w:rPr>
           <w:rFonts w:hint="default" w:ascii="Verdana" w:hAnsi="Verdana" w:eastAsia="SimSun" w:cs="Verdana"/>
           <w:b w:val="0"/>
           <w:bCs w:val="0"/>
@@ -2246,7 +3216,7 @@
     </w:p>
     <w:p>
       <w:pPr>
-        <w:pStyle w:val="7"/>
+        <w:pStyle w:val="10"/>
         <w:keepNext w:val="0"/>
         <w:keepLines w:val="0"/>
         <w:widowControl/>
@@ -2289,9 +3259,9 @@
 <file path=word/numbering.xml><?xml version="1.0" encoding="utf-8"?>
 <w:numbering xmlns:wpc="http://schemas.microsoft.com/office/word/2010/wordprocessingCanvas" xmlns:mc="http://schemas.openxmlformats.org/markup-compatibility/2006" xmlns:o="urn:schemas-microsoft-com:office:office" xmlns:r="http://schemas.openxmlformats.org/officeDocument/2006/relationships" xmlns:m="http://schemas.openxmlformats.org/officeDocument/2006/math" xmlns:v="urn:schemas-microsoft-com:vml" xmlns:wp14="http://schemas.microsoft.com/office/word/2010/wordprocessingDrawing" xmlns:wp="http://schemas.openxmlformats.org/drawingml/2006/wordprocessingDrawing" xmlns:w10="urn:schemas-microsoft-com:office:word" xmlns:w="http://schemas.openxmlformats.org/wordprocessingml/2006/main" xmlns:w14="http://schemas.microsoft.com/office/word/2010/wordml" xmlns:wpg="http://schemas.microsoft.com/office/word/2010/wordprocessingGroup" xmlns:wpi="http://schemas.microsoft.com/office/word/2010/wordprocessingInk" xmlns:wne="http://schemas.microsoft.com/office/word/2006/wordml" xmlns:wps="http://schemas.microsoft.com/office/word/2010/wordprocessingShape" xmlns:wpsCustomData="http://www.wps.cn/officeDocument/2013/wpsCustomData" mc:Ignorable="w14 wp14">
   <w:abstractNum w:abstractNumId="0">
-    <w:nsid w:val="16D06D54"/>
+    <w:nsid w:val="FD9FFCB8"/>
     <w:multiLevelType w:val="multilevel"/>
-    <w:tmpl w:val="16D06D54"/>
+    <w:tmpl w:val="FD9FFCB8"/>
     <w:lvl w:ilvl="0" w:tentative="0">
       <w:start w:val="1"/>
       <w:numFmt w:val="bullet"/>
@@ -2438,9 +3408,9 @@
     </w:lvl>
   </w:abstractNum>
   <w:abstractNum w:abstractNumId="1">
-    <w:nsid w:val="613A8FA0"/>
+    <w:nsid w:val="16D06D54"/>
     <w:multiLevelType w:val="multilevel"/>
-    <w:tmpl w:val="613A8FA0"/>
+    <w:tmpl w:val="16D06D54"/>
     <w:lvl w:ilvl="0" w:tentative="0">
       <w:start w:val="1"/>
       <w:numFmt w:val="bullet"/>
@@ -2586,11 +3556,315 @@
       </w:rPr>
     </w:lvl>
   </w:abstractNum>
+  <w:abstractNum w:abstractNumId="2">
+    <w:nsid w:val="613A8FA0"/>
+    <w:multiLevelType w:val="multilevel"/>
+    <w:tmpl w:val="613A8FA0"/>
+    <w:lvl w:ilvl="0" w:tentative="0">
+      <w:start w:val="1"/>
+      <w:numFmt w:val="bullet"/>
+      <w:lvlText w:val=""/>
+      <w:lvlJc w:val="left"/>
+      <w:pPr>
+        <w:tabs>
+          <w:tab w:val="left" w:pos="720"/>
+        </w:tabs>
+        <w:ind w:left="720" w:hanging="360"/>
+      </w:pPr>
+      <w:rPr>
+        <w:rFonts w:ascii="Symbol" w:hAnsi="Symbol" w:cs="Symbol"/>
+        <w:sz w:val="20"/>
+      </w:rPr>
+    </w:lvl>
+    <w:lvl w:ilvl="1" w:tentative="0">
+      <w:start w:val="1"/>
+      <w:numFmt w:val="bullet"/>
+      <w:lvlText w:val="o"/>
+      <w:lvlJc w:val="left"/>
+      <w:pPr>
+        <w:tabs>
+          <w:tab w:val="left" w:pos="1440"/>
+        </w:tabs>
+        <w:ind w:left="1440" w:hanging="360"/>
+      </w:pPr>
+      <w:rPr>
+        <w:rFonts w:ascii="Courier New" w:hAnsi="Courier New" w:cs="Courier New"/>
+        <w:sz w:val="20"/>
+      </w:rPr>
+    </w:lvl>
+    <w:lvl w:ilvl="2" w:tentative="0">
+      <w:start w:val="1"/>
+      <w:numFmt w:val="bullet"/>
+      <w:lvlText w:val=""/>
+      <w:lvlJc w:val="left"/>
+      <w:pPr>
+        <w:tabs>
+          <w:tab w:val="left" w:pos="2160"/>
+        </w:tabs>
+        <w:ind w:left="2160" w:hanging="360"/>
+      </w:pPr>
+      <w:rPr>
+        <w:rFonts w:ascii="Wingdings" w:hAnsi="Wingdings" w:cs="Wingdings"/>
+        <w:sz w:val="20"/>
+      </w:rPr>
+    </w:lvl>
+    <w:lvl w:ilvl="3" w:tentative="0">
+      <w:start w:val="1"/>
+      <w:numFmt w:val="bullet"/>
+      <w:lvlText w:val=""/>
+      <w:lvlJc w:val="left"/>
+      <w:pPr>
+        <w:tabs>
+          <w:tab w:val="left" w:pos="2880"/>
+        </w:tabs>
+        <w:ind w:left="2880" w:hanging="360"/>
+      </w:pPr>
+      <w:rPr>
+        <w:rFonts w:hint="default" w:ascii="Wingdings" w:hAnsi="Wingdings" w:cs="Wingdings"/>
+        <w:sz w:val="20"/>
+      </w:rPr>
+    </w:lvl>
+    <w:lvl w:ilvl="4" w:tentative="0">
+      <w:start w:val="1"/>
+      <w:numFmt w:val="bullet"/>
+      <w:lvlText w:val=""/>
+      <w:lvlJc w:val="left"/>
+      <w:pPr>
+        <w:tabs>
+          <w:tab w:val="left" w:pos="3600"/>
+        </w:tabs>
+        <w:ind w:left="3600" w:hanging="360"/>
+      </w:pPr>
+      <w:rPr>
+        <w:rFonts w:hint="default" w:ascii="Wingdings" w:hAnsi="Wingdings" w:cs="Wingdings"/>
+        <w:sz w:val="20"/>
+      </w:rPr>
+    </w:lvl>
+    <w:lvl w:ilvl="5" w:tentative="0">
+      <w:start w:val="1"/>
+      <w:numFmt w:val="bullet"/>
+      <w:lvlText w:val=""/>
+      <w:lvlJc w:val="left"/>
+      <w:pPr>
+        <w:tabs>
+          <w:tab w:val="left" w:pos="4320"/>
+        </w:tabs>
+        <w:ind w:left="4320" w:hanging="360"/>
+      </w:pPr>
+      <w:rPr>
+        <w:rFonts w:hint="default" w:ascii="Wingdings" w:hAnsi="Wingdings" w:cs="Wingdings"/>
+        <w:sz w:val="20"/>
+      </w:rPr>
+    </w:lvl>
+    <w:lvl w:ilvl="6" w:tentative="0">
+      <w:start w:val="1"/>
+      <w:numFmt w:val="bullet"/>
+      <w:lvlText w:val=""/>
+      <w:lvlJc w:val="left"/>
+      <w:pPr>
+        <w:tabs>
+          <w:tab w:val="left" w:pos="5040"/>
+        </w:tabs>
+        <w:ind w:left="5040" w:hanging="360"/>
+      </w:pPr>
+      <w:rPr>
+        <w:rFonts w:hint="default" w:ascii="Wingdings" w:hAnsi="Wingdings" w:cs="Wingdings"/>
+        <w:sz w:val="20"/>
+      </w:rPr>
+    </w:lvl>
+    <w:lvl w:ilvl="7" w:tentative="0">
+      <w:start w:val="1"/>
+      <w:numFmt w:val="bullet"/>
+      <w:lvlText w:val=""/>
+      <w:lvlJc w:val="left"/>
+      <w:pPr>
+        <w:tabs>
+          <w:tab w:val="left" w:pos="5760"/>
+        </w:tabs>
+        <w:ind w:left="5760" w:hanging="360"/>
+      </w:pPr>
+      <w:rPr>
+        <w:rFonts w:hint="default" w:ascii="Wingdings" w:hAnsi="Wingdings" w:cs="Wingdings"/>
+        <w:sz w:val="20"/>
+      </w:rPr>
+    </w:lvl>
+    <w:lvl w:ilvl="8" w:tentative="0">
+      <w:start w:val="1"/>
+      <w:numFmt w:val="bullet"/>
+      <w:lvlText w:val=""/>
+      <w:lvlJc w:val="left"/>
+      <w:pPr>
+        <w:tabs>
+          <w:tab w:val="left" w:pos="6480"/>
+        </w:tabs>
+        <w:ind w:left="6480" w:hanging="360"/>
+      </w:pPr>
+      <w:rPr>
+        <w:rFonts w:hint="default" w:ascii="Wingdings" w:hAnsi="Wingdings" w:cs="Wingdings"/>
+        <w:sz w:val="20"/>
+      </w:rPr>
+    </w:lvl>
+  </w:abstractNum>
+  <w:abstractNum w:abstractNumId="3">
+    <w:nsid w:val="75862E82"/>
+    <w:multiLevelType w:val="multilevel"/>
+    <w:tmpl w:val="75862E82"/>
+    <w:lvl w:ilvl="0" w:tentative="0">
+      <w:start w:val="1"/>
+      <w:numFmt w:val="bullet"/>
+      <w:lvlText w:val=""/>
+      <w:lvlJc w:val="left"/>
+      <w:pPr>
+        <w:tabs>
+          <w:tab w:val="left" w:pos="720"/>
+        </w:tabs>
+        <w:ind w:left="720" w:hanging="360"/>
+      </w:pPr>
+      <w:rPr>
+        <w:rFonts w:ascii="Symbol" w:hAnsi="Symbol" w:cs="Symbol"/>
+        <w:sz w:val="20"/>
+      </w:rPr>
+    </w:lvl>
+    <w:lvl w:ilvl="1" w:tentative="0">
+      <w:start w:val="1"/>
+      <w:numFmt w:val="bullet"/>
+      <w:lvlText w:val="o"/>
+      <w:lvlJc w:val="left"/>
+      <w:pPr>
+        <w:tabs>
+          <w:tab w:val="left" w:pos="1440"/>
+        </w:tabs>
+        <w:ind w:left="1440" w:hanging="360"/>
+      </w:pPr>
+      <w:rPr>
+        <w:rFonts w:ascii="Courier New" w:hAnsi="Courier New" w:cs="Courier New"/>
+        <w:sz w:val="20"/>
+      </w:rPr>
+    </w:lvl>
+    <w:lvl w:ilvl="2" w:tentative="0">
+      <w:start w:val="1"/>
+      <w:numFmt w:val="bullet"/>
+      <w:lvlText w:val=""/>
+      <w:lvlJc w:val="left"/>
+      <w:pPr>
+        <w:tabs>
+          <w:tab w:val="left" w:pos="2160"/>
+        </w:tabs>
+        <w:ind w:left="2160" w:hanging="360"/>
+      </w:pPr>
+      <w:rPr>
+        <w:rFonts w:ascii="Wingdings" w:hAnsi="Wingdings" w:cs="Wingdings"/>
+        <w:sz w:val="20"/>
+      </w:rPr>
+    </w:lvl>
+    <w:lvl w:ilvl="3" w:tentative="0">
+      <w:start w:val="1"/>
+      <w:numFmt w:val="bullet"/>
+      <w:lvlText w:val=""/>
+      <w:lvlJc w:val="left"/>
+      <w:pPr>
+        <w:tabs>
+          <w:tab w:val="left" w:pos="2880"/>
+        </w:tabs>
+        <w:ind w:left="2880" w:hanging="360"/>
+      </w:pPr>
+      <w:rPr>
+        <w:rFonts w:hint="default" w:ascii="Wingdings" w:hAnsi="Wingdings" w:cs="Wingdings"/>
+        <w:sz w:val="20"/>
+      </w:rPr>
+    </w:lvl>
+    <w:lvl w:ilvl="4" w:tentative="0">
+      <w:start w:val="1"/>
+      <w:numFmt w:val="bullet"/>
+      <w:lvlText w:val=""/>
+      <w:lvlJc w:val="left"/>
+      <w:pPr>
+        <w:tabs>
+          <w:tab w:val="left" w:pos="3600"/>
+        </w:tabs>
+        <w:ind w:left="3600" w:hanging="360"/>
+      </w:pPr>
+      <w:rPr>
+        <w:rFonts w:hint="default" w:ascii="Wingdings" w:hAnsi="Wingdings" w:cs="Wingdings"/>
+        <w:sz w:val="20"/>
+      </w:rPr>
+    </w:lvl>
+    <w:lvl w:ilvl="5" w:tentative="0">
+      <w:start w:val="1"/>
+      <w:numFmt w:val="bullet"/>
+      <w:lvlText w:val=""/>
+      <w:lvlJc w:val="left"/>
+      <w:pPr>
+        <w:tabs>
+          <w:tab w:val="left" w:pos="4320"/>
+        </w:tabs>
+        <w:ind w:left="4320" w:hanging="360"/>
+      </w:pPr>
+      <w:rPr>
+        <w:rFonts w:hint="default" w:ascii="Wingdings" w:hAnsi="Wingdings" w:cs="Wingdings"/>
+        <w:sz w:val="20"/>
+      </w:rPr>
+    </w:lvl>
+    <w:lvl w:ilvl="6" w:tentative="0">
+      <w:start w:val="1"/>
+      <w:numFmt w:val="bullet"/>
+      <w:lvlText w:val=""/>
+      <w:lvlJc w:val="left"/>
+      <w:pPr>
+        <w:tabs>
+          <w:tab w:val="left" w:pos="5040"/>
+        </w:tabs>
+        <w:ind w:left="5040" w:hanging="360"/>
+      </w:pPr>
+      <w:rPr>
+        <w:rFonts w:hint="default" w:ascii="Wingdings" w:hAnsi="Wingdings" w:cs="Wingdings"/>
+        <w:sz w:val="20"/>
+      </w:rPr>
+    </w:lvl>
+    <w:lvl w:ilvl="7" w:tentative="0">
+      <w:start w:val="1"/>
+      <w:numFmt w:val="bullet"/>
+      <w:lvlText w:val=""/>
+      <w:lvlJc w:val="left"/>
+      <w:pPr>
+        <w:tabs>
+          <w:tab w:val="left" w:pos="5760"/>
+        </w:tabs>
+        <w:ind w:left="5760" w:hanging="360"/>
+      </w:pPr>
+      <w:rPr>
+        <w:rFonts w:hint="default" w:ascii="Wingdings" w:hAnsi="Wingdings" w:cs="Wingdings"/>
+        <w:sz w:val="20"/>
+      </w:rPr>
+    </w:lvl>
+    <w:lvl w:ilvl="8" w:tentative="0">
+      <w:start w:val="1"/>
+      <w:numFmt w:val="bullet"/>
+      <w:lvlText w:val=""/>
+      <w:lvlJc w:val="left"/>
+      <w:pPr>
+        <w:tabs>
+          <w:tab w:val="left" w:pos="6480"/>
+        </w:tabs>
+        <w:ind w:left="6480" w:hanging="360"/>
+      </w:pPr>
+      <w:rPr>
+        <w:rFonts w:hint="default" w:ascii="Wingdings" w:hAnsi="Wingdings" w:cs="Wingdings"/>
+        <w:sz w:val="20"/>
+      </w:rPr>
+    </w:lvl>
+  </w:abstractNum>
   <w:num w:numId="1">
-    <w:abstractNumId w:val="0"/>
+    <w:abstractNumId w:val="1"/>
   </w:num>
   <w:num w:numId="2">
-    <w:abstractNumId w:val="1"/>
+    <w:abstractNumId w:val="2"/>
+  </w:num>
+  <w:num w:numId="3">
+    <w:abstractNumId w:val="3"/>
+  </w:num>
+  <w:num w:numId="4">
+    <w:abstractNumId w:val="0"/>
   </w:num>
 </w:numbering>
 </file>
@@ -2925,6 +4199,49 @@
     </w:tblPr>
   </w:style>
   <w:style w:type="character" w:styleId="6">
+    <w:name w:val="Emphasis"/>
+    <w:basedOn w:val="4"/>
+    <w:qFormat/>
+    <w:uiPriority w:val="0"/>
+    <w:rPr>
+      <w:i/>
+      <w:iCs/>
+    </w:rPr>
+  </w:style>
+  <w:style w:type="paragraph" w:styleId="7">
+    <w:name w:val="footer"/>
+    <w:basedOn w:val="1"/>
+    <w:uiPriority w:val="0"/>
+    <w:pPr>
+      <w:tabs>
+        <w:tab w:val="center" w:pos="4153"/>
+        <w:tab w:val="right" w:pos="8306"/>
+      </w:tabs>
+      <w:snapToGrid w:val="0"/>
+      <w:jc w:val="left"/>
+    </w:pPr>
+    <w:rPr>
+      <w:sz w:val="18"/>
+      <w:szCs w:val="18"/>
+    </w:rPr>
+  </w:style>
+  <w:style w:type="paragraph" w:styleId="8">
+    <w:name w:val="header"/>
+    <w:basedOn w:val="1"/>
+    <w:uiPriority w:val="0"/>
+    <w:pPr>
+      <w:tabs>
+        <w:tab w:val="center" w:pos="4153"/>
+        <w:tab w:val="right" w:pos="8306"/>
+      </w:tabs>
+      <w:snapToGrid w:val="0"/>
+    </w:pPr>
+    <w:rPr>
+      <w:sz w:val="18"/>
+      <w:szCs w:val="18"/>
+    </w:rPr>
+  </w:style>
+  <w:style w:type="character" w:styleId="9">
     <w:name w:val="HTML Code"/>
     <w:basedOn w:val="4"/>
     <w:uiPriority w:val="0"/>
@@ -2934,7 +4251,7 @@
       <w:szCs w:val="20"/>
     </w:rPr>
   </w:style>
-  <w:style w:type="paragraph" w:styleId="7">
+  <w:style w:type="paragraph" w:styleId="10">
     <w:name w:val="Normal (Web)"/>
     <w:uiPriority w:val="0"/>
     <w:pPr>
@@ -2950,7 +4267,7 @@
       <w:lang w:val="en-US" w:eastAsia="zh-CN" w:bidi="ar"/>
     </w:rPr>
   </w:style>
-  <w:style w:type="character" w:styleId="8">
+  <w:style w:type="character" w:styleId="11">
     <w:name w:val="Strong"/>
     <w:basedOn w:val="4"/>
     <w:qFormat/>

</xml_diff>